<commit_message>
resub agenda blok 4 week 2
</commit_message>
<xml_diff>
--- a/meetings/agenda/Blok 4/2015-07-04_agenda_blok4_week2.docx
+++ b/meetings/agenda/Blok 4/2015-07-04_agenda_blok4_week2.docx
@@ -6,8 +6,6 @@
       <w:r>
         <w:t>Agenda week 2</w:t>
       </w:r>
-      <w:bookmarkStart w:id="0" w:name="_GoBack"/>
-      <w:bookmarkEnd w:id="0"/>
     </w:p>
     <w:tbl>
       <w:tblPr>
@@ -169,6 +167,13 @@
               <w:t>Secretary</w:t>
             </w:r>
             <w:proofErr w:type="spellEnd"/>
+            <w:r>
+              <w:rPr>
+                <w:rFonts w:ascii="Calibri" w:eastAsia="Calibri" w:hAnsi="Calibri" w:cs="Calibri"/>
+                <w:sz w:val="22"/>
+              </w:rPr>
+              <w:t>:</w:t>
+            </w:r>
           </w:p>
         </w:tc>
         <w:tc>
@@ -306,8 +311,55 @@
                 <w:rFonts w:ascii="Calibri" w:eastAsia="Calibri" w:hAnsi="Calibri" w:cs="Calibri"/>
                 <w:sz w:val="22"/>
               </w:rPr>
-              <w:t>Jesse op den Brouw</w:t>
-            </w:r>
+              <w:t xml:space="preserve">Members of </w:t>
+            </w:r>
+            <w:proofErr w:type="spellStart"/>
+            <w:r>
+              <w:rPr>
+                <w:rFonts w:ascii="Calibri" w:eastAsia="Calibri" w:hAnsi="Calibri" w:cs="Calibri"/>
+                <w:sz w:val="22"/>
+              </w:rPr>
+              <w:t>group</w:t>
+            </w:r>
+            <w:proofErr w:type="spellEnd"/>
+            <w:r>
+              <w:rPr>
+                <w:rFonts w:ascii="Calibri" w:eastAsia="Calibri" w:hAnsi="Calibri" w:cs="Calibri"/>
+                <w:sz w:val="22"/>
+              </w:rPr>
+              <w:t xml:space="preserve"> 3</w:t>
+            </w:r>
+            <w:bookmarkStart w:id="0" w:name="_GoBack"/>
+            <w:bookmarkEnd w:id="0"/>
+          </w:p>
+          <w:p>
+            <w:pPr>
+              <w:pStyle w:val="Lijstalinea"/>
+              <w:numPr>
+                <w:ilvl w:val="0"/>
+                <w:numId w:val="10"/>
+              </w:numPr>
+              <w:spacing w:after="200" w:line="276" w:lineRule="auto"/>
+              <w:rPr>
+                <w:rFonts w:ascii="Calibri" w:eastAsia="Calibri" w:hAnsi="Calibri" w:cs="Calibri"/>
+              </w:rPr>
+            </w:pPr>
+            <w:r>
+              <w:rPr>
+                <w:rFonts w:ascii="Calibri" w:eastAsia="Calibri" w:hAnsi="Calibri" w:cs="Calibri"/>
+                <w:sz w:val="22"/>
+              </w:rPr>
+              <w:t xml:space="preserve">Irma </w:t>
+            </w:r>
+            <w:proofErr w:type="spellStart"/>
+            <w:r>
+              <w:rPr>
+                <w:rFonts w:ascii="Calibri" w:eastAsia="Calibri" w:hAnsi="Calibri" w:cs="Calibri"/>
+                <w:sz w:val="22"/>
+              </w:rPr>
+              <w:t>Laponder</w:t>
+            </w:r>
+            <w:proofErr w:type="spellEnd"/>
           </w:p>
         </w:tc>
       </w:tr>

</xml_diff>